<commit_message>
I change this word file
</commit_message>
<xml_diff>
--- a/Adaptive FEM.docx
+++ b/Adaptive FEM.docx
@@ -15,6 +15,14 @@
     <w:p/>
     <w:p>
       <w:r>
+        <w:t>I changed this word file</w:t>
+      </w:r>
+      <w:bookmarkStart w:id="0" w:name="_GoBack"/>
+      <w:bookmarkEnd w:id="0"/>
+    </w:p>
+    <w:p/>
+    <w:p>
+      <w:r>
         <w:t>SEM DIC Challenge Sample 14</w:t>
       </w:r>
     </w:p>
@@ -36,13 +44,7 @@
     <w:p/>
     <w:p>
       <w:r>
-        <w:t xml:space="preserve">Level2: </w:t>
-      </w:r>
-      <w:r>
-        <w:t>min finite element size</w:t>
-      </w:r>
-      <w:r>
-        <w:t>: 128</w:t>
+        <w:t>Level2: min finite element size: 128</w:t>
       </w:r>
       <w:r>
         <w:rPr>
@@ -51,22 +53,13 @@
         <w:t>×</w:t>
       </w:r>
       <w:r>
-        <w:t>128</w:t>
-      </w:r>
-      <w:r>
-        <w:t xml:space="preserve"> pixels</w:t>
-      </w:r>
-    </w:p>
-    <w:p/>
-    <w:p>
-      <w:r>
-        <w:t>Level3</w:t>
-      </w:r>
-      <w:r>
-        <w:t xml:space="preserve">: min finite element size: </w:t>
-      </w:r>
-      <w:r>
-        <w:t>64</w:t>
+        <w:t>128 pixels</w:t>
+      </w:r>
+    </w:p>
+    <w:p/>
+    <w:p>
+      <w:r>
+        <w:t>Level3: min finite element size: 64</w:t>
       </w:r>
       <w:r>
         <w:rPr>
@@ -75,22 +68,13 @@
         <w:t>×</w:t>
       </w:r>
       <w:r>
-        <w:t>64</w:t>
-      </w:r>
-      <w:r>
-        <w:t xml:space="preserve"> pixels</w:t>
-      </w:r>
-    </w:p>
-    <w:p/>
-    <w:p>
-      <w:r>
-        <w:t>Level4</w:t>
-      </w:r>
-      <w:r>
-        <w:t xml:space="preserve">: min finite element size: </w:t>
-      </w:r>
-      <w:r>
-        <w:t>32</w:t>
+        <w:t>64 pixels</w:t>
+      </w:r>
+    </w:p>
+    <w:p/>
+    <w:p>
+      <w:r>
+        <w:t>Level4: min finite element size: 32</w:t>
       </w:r>
       <w:r>
         <w:rPr>
@@ -99,22 +83,13 @@
         <w:t>×</w:t>
       </w:r>
       <w:r>
-        <w:t>32</w:t>
-      </w:r>
-      <w:r>
-        <w:t xml:space="preserve"> pixels</w:t>
-      </w:r>
-    </w:p>
-    <w:p/>
-    <w:p>
-      <w:r>
-        <w:t>Level5</w:t>
-      </w:r>
-      <w:r>
-        <w:t xml:space="preserve">: min finite element size: </w:t>
-      </w:r>
-      <w:r>
-        <w:t>16</w:t>
+        <w:t>32 pixels</w:t>
+      </w:r>
+    </w:p>
+    <w:p/>
+    <w:p>
+      <w:r>
+        <w:t>Level5: min finite element size: 16</w:t>
       </w:r>
       <w:r>
         <w:rPr>
@@ -123,22 +98,13 @@
         <w:t>×</w:t>
       </w:r>
       <w:r>
-        <w:t>16</w:t>
-      </w:r>
-      <w:r>
-        <w:t xml:space="preserve"> pixels</w:t>
-      </w:r>
-    </w:p>
-    <w:p/>
-    <w:p>
-      <w:r>
-        <w:t>Level6</w:t>
-      </w:r>
-      <w:r>
-        <w:t xml:space="preserve">: min finite element size: </w:t>
-      </w:r>
-      <w:r>
-        <w:t>8</w:t>
+        <w:t>16 pixels</w:t>
+      </w:r>
+    </w:p>
+    <w:p/>
+    <w:p>
+      <w:r>
+        <w:t>Level6: min finite element size: 8</w:t>
       </w:r>
       <w:r>
         <w:rPr>
@@ -147,22 +113,13 @@
         <w:t>×</w:t>
       </w:r>
       <w:r>
-        <w:t>8</w:t>
-      </w:r>
-      <w:r>
-        <w:t xml:space="preserve"> pixels</w:t>
-      </w:r>
-    </w:p>
-    <w:p/>
-    <w:p>
-      <w:r>
-        <w:t>Level7</w:t>
-      </w:r>
-      <w:r>
-        <w:t xml:space="preserve">: min finite element size: </w:t>
-      </w:r>
-      <w:r>
-        <w:t>4</w:t>
+        <w:t>8 pixels</w:t>
+      </w:r>
+    </w:p>
+    <w:p/>
+    <w:p>
+      <w:r>
+        <w:t>Level7: min finite element size: 4</w:t>
       </w:r>
       <w:r>
         <w:rPr>
@@ -171,12 +128,7 @@
         <w:t>×</w:t>
       </w:r>
       <w:r>
-        <w:t>4</w:t>
-      </w:r>
-      <w:bookmarkStart w:id="0" w:name="_GoBack"/>
-      <w:bookmarkEnd w:id="0"/>
-      <w:r>
-        <w:t xml:space="preserve"> pixels</w:t>
+        <w:t>4 pixels</w:t>
       </w:r>
     </w:p>
     <w:p/>

</xml_diff>